<commit_message>
add download edgar data code, fix doc
</commit_message>
<xml_diff>
--- a/Edgar_Cleaner_1.0.docx
+++ b/Edgar_Cleaner_1.0.docx
@@ -2,12 +2,15 @@
 <file path=word/document.xml><?xml version="1.0" encoding="utf-8"?>
 <w:document xmlns:wpc="http://schemas.microsoft.com/office/word/2010/wordprocessingCanvas" xmlns:cx="http://schemas.microsoft.com/office/drawing/2014/chartex" xmlns:cx1="http://schemas.microsoft.com/office/drawing/2015/9/8/chartex" xmlns:cx2="http://schemas.microsoft.com/office/drawing/2015/10/21/chartex" xmlns:cx3="http://schemas.microsoft.com/office/drawing/2016/5/9/chartex" xmlns:cx4="http://schemas.microsoft.com/office/drawing/2016/5/10/chartex" xmlns:cx5="http://schemas.microsoft.com/office/drawing/2016/5/11/chartex" xmlns:cx6="http://schemas.microsoft.com/office/drawing/2016/5/12/chartex" xmlns:cx7="http://schemas.microsoft.com/office/drawing/2016/5/13/chartex" xmlns:cx8="http://schemas.microsoft.com/office/drawing/2016/5/14/chartex" xmlns:mc="http://schemas.openxmlformats.org/markup-compatibility/2006" xmlns:aink="http://schemas.microsoft.com/office/drawing/2016/ink" xmlns:am3d="http://schemas.microsoft.com/office/drawing/2017/model3d" xmlns:o="urn:schemas-microsoft-com:office:office" xmlns:r="http://schemas.openxmlformats.org/officeDocument/2006/relationships" xmlns:m="http://schemas.openxmlformats.org/officeDocument/2006/math" xmlns:v="urn:schemas-microsoft-com:vml" xmlns:wp14="http://schemas.microsoft.com/office/word/2010/wordprocessingDrawing" xmlns:wp="http://schemas.openxmlformats.org/drawingml/2006/wordprocessingDrawing" xmlns:w10="urn:schemas-microsoft-com:office:word" xmlns:w="http://schemas.openxmlformats.org/wordprocessingml/2006/main" xmlns:w14="http://schemas.microsoft.com/office/word/2010/wordml" xmlns:w15="http://schemas.microsoft.com/office/word/2012/wordml" xmlns:w16cid="http://schemas.microsoft.com/office/word/2016/wordml/cid" xmlns:w16se="http://schemas.microsoft.com/office/word/2015/wordml/symex" xmlns:wpg="http://schemas.microsoft.com/office/word/2010/wordprocessingGroup" xmlns:wpi="http://schemas.microsoft.com/office/word/2010/wordprocessingInk" xmlns:wne="http://schemas.microsoft.com/office/word/2006/wordml" xmlns:wps="http://schemas.microsoft.com/office/word/2010/wordprocessingShape" mc:Ignorable="w14 w15 w16se w16cid wp14">
   <w:body>
-    <w:bookmarkStart w:id="0" w:name="_Toc10619603" w:displacedByCustomXml="next"/>
-    <w:bookmarkStart w:id="1" w:name="edgar-cleaner" w:displacedByCustomXml="next"/>
+    <w:bookmarkStart w:id="0" w:name="edgar-cleaner" w:displacedByCustomXml="next"/>
     <w:sdt>
       <w:sdtPr>
         <w:rPr>
+          <w:rFonts w:eastAsiaTheme="minorHAnsi"/>
           <w:color w:val="4F81BD" w:themeColor="accent1"/>
+          <w:sz w:val="24"/>
+          <w:szCs w:val="24"/>
+          <w:lang w:eastAsia="en-US"/>
         </w:rPr>
         <w:id w:val="-166725523"/>
         <w:docPartObj>
@@ -17,11 +20,7 @@
       </w:sdtPr>
       <w:sdtEndPr>
         <w:rPr>
-          <w:rFonts w:eastAsiaTheme="minorHAnsi"/>
           <w:color w:val="auto"/>
-          <w:sz w:val="24"/>
-          <w:szCs w:val="24"/>
-          <w:lang w:eastAsia="en-US"/>
         </w:rPr>
       </w:sdtEndPr>
       <w:sdtContent>
@@ -106,6 +105,7 @@
             <w:dataBinding w:prefixMappings="xmlns:ns0='http://purl.org/dc/elements/1.1/' xmlns:ns1='http://schemas.openxmlformats.org/package/2006/metadata/core-properties' " w:xpath="/ns1:coreProperties[1]/ns0:subject[1]" w:storeItemID="{6C3C8BC8-F283-45AE-878A-BAB7291924A1}"/>
             <w:text/>
           </w:sdtPr>
+          <w:sdtEndPr/>
           <w:sdtContent>
             <w:p>
               <w:pPr>
@@ -123,7 +123,7 @@
                   <w:sz w:val="28"/>
                   <w:szCs w:val="28"/>
                 </w:rPr>
-                <w:t xml:space="preserve">Python project for cleaning EDGAR data </w:t>
+                <w:t>Python project for cleaning EDGAR data</w:t>
               </w:r>
             </w:p>
           </w:sdtContent>
@@ -223,6 +223,7 @@
                                     <w:calendar w:val="gregorian"/>
                                   </w:date>
                                 </w:sdtPr>
+                                <w:sdtEndPr/>
                                 <w:sdtContent>
                                   <w:p>
                                     <w:pPr>
@@ -268,6 +269,7 @@
                                     <w:dataBinding w:prefixMappings="xmlns:ns0='http://schemas.openxmlformats.org/officeDocument/2006/extended-properties' " w:xpath="/ns0:Properties[1]/ns0:Company[1]" w:storeItemID="{6668398D-A668-4E3E-A5EB-62B293D839F1}"/>
                                     <w:text/>
                                   </w:sdtPr>
+                                  <w:sdtEndPr/>
                                   <w:sdtContent>
                                     <w:r>
                                       <w:rPr>
@@ -336,6 +338,7 @@
                               <w:calendar w:val="gregorian"/>
                             </w:date>
                           </w:sdtPr>
+                          <w:sdtEndPr/>
                           <w:sdtContent>
                             <w:p>
                               <w:pPr>
@@ -381,6 +384,7 @@
                               <w:dataBinding w:prefixMappings="xmlns:ns0='http://schemas.openxmlformats.org/officeDocument/2006/extended-properties' " w:xpath="/ns0:Properties[1]/ns0:Company[1]" w:storeItemID="{6668398D-A668-4E3E-A5EB-62B293D839F1}"/>
                               <w:text/>
                             </w:sdtPr>
+                            <w:sdtEndPr/>
                             <w:sdtContent>
                               <w:r>
                                 <w:rPr>
@@ -413,7 +417,13 @@
             <w:rPr>
               <w:color w:val="4F81BD" w:themeColor="accent1"/>
             </w:rPr>
-            <w:t>Version 1.0</w:t>
+            <w:t>Version 1.</w:t>
+          </w:r>
+          <w:r>
+            <w:rPr>
+              <w:color w:val="4F81BD" w:themeColor="accent1"/>
+            </w:rPr>
+            <w:t>1</w:t>
           </w:r>
         </w:p>
         <w:p>
@@ -435,9 +445,16 @@
       </w:sdtContent>
     </w:sdt>
     <w:bookmarkEnd w:id="0" w:displacedByCustomXml="prev"/>
-    <w:bookmarkEnd w:id="1" w:displacedByCustomXml="prev"/>
     <w:sdt>
       <w:sdtPr>
+        <w:rPr>
+          <w:rFonts w:asciiTheme="minorHAnsi" w:eastAsiaTheme="minorHAnsi" w:hAnsiTheme="minorHAnsi" w:cstheme="minorBidi"/>
+          <w:b w:val="0"/>
+          <w:bCs w:val="0"/>
+          <w:color w:val="auto"/>
+          <w:sz w:val="24"/>
+          <w:szCs w:val="24"/>
+        </w:rPr>
         <w:id w:val="432484833"/>
         <w:docPartObj>
           <w:docPartGallery w:val="Table of Contents"/>
@@ -446,11 +463,7 @@
       </w:sdtPr>
       <w:sdtEndPr>
         <w:rPr>
-          <w:rFonts w:asciiTheme="minorHAnsi" w:eastAsiaTheme="minorHAnsi" w:hAnsiTheme="minorHAnsi" w:cstheme="minorBidi"/>
           <w:noProof/>
-          <w:color w:val="auto"/>
-          <w:sz w:val="24"/>
-          <w:szCs w:val="24"/>
         </w:rPr>
       </w:sdtEndPr>
       <w:sdtContent>
@@ -464,18 +477,25 @@
         </w:p>
         <w:p>
           <w:pPr>
-            <w:pStyle w:val="TOC1"/>
+            <w:pStyle w:val="TOC2"/>
             <w:tabs>
               <w:tab w:val="right" w:leader="dot" w:pos="9350"/>
             </w:tabs>
             <w:rPr>
+              <w:rFonts w:eastAsiaTheme="minorEastAsia"/>
+              <w:b w:val="0"/>
+              <w:bCs w:val="0"/>
               <w:noProof/>
+              <w:sz w:val="24"/>
+              <w:szCs w:val="24"/>
             </w:rPr>
           </w:pPr>
           <w:r>
             <w:rPr>
               <w:b w:val="0"/>
               <w:bCs w:val="0"/>
+              <w:i/>
+              <w:iCs/>
             </w:rPr>
             <w:fldChar w:fldCharType="begin"/>
           </w:r>
@@ -486,16 +506,18 @@
             <w:rPr>
               <w:b w:val="0"/>
               <w:bCs w:val="0"/>
+              <w:i/>
+              <w:iCs/>
             </w:rPr>
             <w:fldChar w:fldCharType="separate"/>
           </w:r>
-          <w:hyperlink w:anchor="_Toc10619603" w:history="1">
+          <w:hyperlink w:anchor="_Toc11314631" w:history="1">
             <w:r>
               <w:rPr>
                 <w:rStyle w:val="Hyperlink"/>
                 <w:noProof/>
               </w:rPr>
-              <w:t>Edgar Cleaner</w:t>
+              <w:t>Description</w:t>
             </w:r>
             <w:r>
               <w:rPr>
@@ -516,7 +538,7 @@
                 <w:noProof/>
                 <w:webHidden/>
               </w:rPr>
-              <w:instrText xml:space="preserve"> PAGEREF _Toc10619603 \h </w:instrText>
+              <w:instrText xml:space="preserve"> PAGEREF _Toc11314631 \h </w:instrText>
             </w:r>
             <w:r>
               <w:rPr>
@@ -536,7 +558,7 @@
                 <w:noProof/>
                 <w:webHidden/>
               </w:rPr>
-              <w:t>1</w:t>
+              <w:t>2</w:t>
             </w:r>
             <w:r>
               <w:rPr>
@@ -554,16 +576,21 @@
               <w:tab w:val="right" w:leader="dot" w:pos="9350"/>
             </w:tabs>
             <w:rPr>
+              <w:rFonts w:eastAsiaTheme="minorEastAsia"/>
+              <w:b w:val="0"/>
+              <w:bCs w:val="0"/>
               <w:noProof/>
+              <w:sz w:val="24"/>
+              <w:szCs w:val="24"/>
             </w:rPr>
           </w:pPr>
-          <w:hyperlink w:anchor="_Toc10619604" w:history="1">
+          <w:hyperlink w:anchor="_Toc11314632" w:history="1">
             <w:r>
               <w:rPr>
                 <w:rStyle w:val="Hyperlink"/>
                 <w:noProof/>
               </w:rPr>
-              <w:t>Description</w:t>
+              <w:t>Clone repository</w:t>
             </w:r>
             <w:r>
               <w:rPr>
@@ -584,7 +611,7 @@
                 <w:noProof/>
                 <w:webHidden/>
               </w:rPr>
-              <w:instrText xml:space="preserve"> PAGEREF _Toc10619604 \h </w:instrText>
+              <w:instrText xml:space="preserve"> PAGEREF _Toc11314632 \h </w:instrText>
             </w:r>
             <w:r>
               <w:rPr>
@@ -604,7 +631,7 @@
                 <w:noProof/>
                 <w:webHidden/>
               </w:rPr>
-              <w:t>3</w:t>
+              <w:t>2</w:t>
             </w:r>
             <w:r>
               <w:rPr>
@@ -622,16 +649,21 @@
               <w:tab w:val="right" w:leader="dot" w:pos="9350"/>
             </w:tabs>
             <w:rPr>
+              <w:rFonts w:eastAsiaTheme="minorEastAsia"/>
+              <w:b w:val="0"/>
+              <w:bCs w:val="0"/>
               <w:noProof/>
+              <w:sz w:val="24"/>
+              <w:szCs w:val="24"/>
             </w:rPr>
           </w:pPr>
-          <w:hyperlink w:anchor="_Toc10619605" w:history="1">
+          <w:hyperlink w:anchor="_Toc11314633" w:history="1">
             <w:r>
               <w:rPr>
                 <w:rStyle w:val="Hyperlink"/>
                 <w:noProof/>
               </w:rPr>
-              <w:t>Clone repository</w:t>
+              <w:t>Configure environment</w:t>
             </w:r>
             <w:r>
               <w:rPr>
@@ -652,7 +684,220 @@
                 <w:noProof/>
                 <w:webHidden/>
               </w:rPr>
-              <w:instrText xml:space="preserve"> PAGEREF _Toc10619605 \h </w:instrText>
+              <w:instrText xml:space="preserve"> PAGEREF _Toc11314633 \h </w:instrText>
+            </w:r>
+            <w:r>
+              <w:rPr>
+                <w:noProof/>
+                <w:webHidden/>
+              </w:rPr>
+            </w:r>
+            <w:r>
+              <w:rPr>
+                <w:noProof/>
+                <w:webHidden/>
+              </w:rPr>
+              <w:fldChar w:fldCharType="separate"/>
+            </w:r>
+            <w:r>
+              <w:rPr>
+                <w:noProof/>
+                <w:webHidden/>
+              </w:rPr>
+              <w:t>2</w:t>
+            </w:r>
+            <w:r>
+              <w:rPr>
+                <w:noProof/>
+                <w:webHidden/>
+              </w:rPr>
+              <w:fldChar w:fldCharType="end"/>
+            </w:r>
+          </w:hyperlink>
+        </w:p>
+        <w:p>
+          <w:pPr>
+            <w:pStyle w:val="TOC3"/>
+            <w:tabs>
+              <w:tab w:val="right" w:leader="dot" w:pos="9350"/>
+            </w:tabs>
+            <w:rPr>
+              <w:rFonts w:eastAsiaTheme="minorEastAsia"/>
+              <w:noProof/>
+              <w:sz w:val="24"/>
+              <w:szCs w:val="24"/>
+            </w:rPr>
+          </w:pPr>
+          <w:hyperlink w:anchor="_Toc11314634" w:history="1">
+            <w:r>
+              <w:rPr>
+                <w:rStyle w:val="Hyperlink"/>
+                <w:noProof/>
+              </w:rPr>
+              <w:t>Docker</w:t>
+            </w:r>
+            <w:r>
+              <w:rPr>
+                <w:noProof/>
+                <w:webHidden/>
+              </w:rPr>
+              <w:tab/>
+            </w:r>
+            <w:r>
+              <w:rPr>
+                <w:noProof/>
+                <w:webHidden/>
+              </w:rPr>
+              <w:fldChar w:fldCharType="begin"/>
+            </w:r>
+            <w:r>
+              <w:rPr>
+                <w:noProof/>
+                <w:webHidden/>
+              </w:rPr>
+              <w:instrText xml:space="preserve"> PAGEREF _Toc11314634 \h </w:instrText>
+            </w:r>
+            <w:r>
+              <w:rPr>
+                <w:noProof/>
+                <w:webHidden/>
+              </w:rPr>
+            </w:r>
+            <w:r>
+              <w:rPr>
+                <w:noProof/>
+                <w:webHidden/>
+              </w:rPr>
+              <w:fldChar w:fldCharType="separate"/>
+            </w:r>
+            <w:r>
+              <w:rPr>
+                <w:noProof/>
+                <w:webHidden/>
+              </w:rPr>
+              <w:t>2</w:t>
+            </w:r>
+            <w:r>
+              <w:rPr>
+                <w:noProof/>
+                <w:webHidden/>
+              </w:rPr>
+              <w:fldChar w:fldCharType="end"/>
+            </w:r>
+          </w:hyperlink>
+        </w:p>
+        <w:p>
+          <w:pPr>
+            <w:pStyle w:val="TOC3"/>
+            <w:tabs>
+              <w:tab w:val="right" w:leader="dot" w:pos="9350"/>
+            </w:tabs>
+            <w:rPr>
+              <w:rFonts w:eastAsiaTheme="minorEastAsia"/>
+              <w:noProof/>
+              <w:sz w:val="24"/>
+              <w:szCs w:val="24"/>
+            </w:rPr>
+          </w:pPr>
+          <w:hyperlink w:anchor="_Toc11314635" w:history="1">
+            <w:r>
+              <w:rPr>
+                <w:rStyle w:val="Hyperlink"/>
+                <w:noProof/>
+              </w:rPr>
+              <w:t>Virtualenv</w:t>
+            </w:r>
+            <w:r>
+              <w:rPr>
+                <w:noProof/>
+                <w:webHidden/>
+              </w:rPr>
+              <w:tab/>
+            </w:r>
+            <w:r>
+              <w:rPr>
+                <w:noProof/>
+                <w:webHidden/>
+              </w:rPr>
+              <w:fldChar w:fldCharType="begin"/>
+            </w:r>
+            <w:r>
+              <w:rPr>
+                <w:noProof/>
+                <w:webHidden/>
+              </w:rPr>
+              <w:instrText xml:space="preserve"> PAGEREF _Toc11314635 \h </w:instrText>
+            </w:r>
+            <w:r>
+              <w:rPr>
+                <w:noProof/>
+                <w:webHidden/>
+              </w:rPr>
+            </w:r>
+            <w:r>
+              <w:rPr>
+                <w:noProof/>
+                <w:webHidden/>
+              </w:rPr>
+              <w:fldChar w:fldCharType="separate"/>
+            </w:r>
+            <w:r>
+              <w:rPr>
+                <w:noProof/>
+                <w:webHidden/>
+              </w:rPr>
+              <w:t>2</w:t>
+            </w:r>
+            <w:r>
+              <w:rPr>
+                <w:noProof/>
+                <w:webHidden/>
+              </w:rPr>
+              <w:fldChar w:fldCharType="end"/>
+            </w:r>
+          </w:hyperlink>
+        </w:p>
+        <w:p>
+          <w:pPr>
+            <w:pStyle w:val="TOC3"/>
+            <w:tabs>
+              <w:tab w:val="right" w:leader="dot" w:pos="9350"/>
+            </w:tabs>
+            <w:rPr>
+              <w:rFonts w:eastAsiaTheme="minorEastAsia"/>
+              <w:noProof/>
+              <w:sz w:val="24"/>
+              <w:szCs w:val="24"/>
+            </w:rPr>
+          </w:pPr>
+          <w:hyperlink w:anchor="_Toc11314636" w:history="1">
+            <w:r>
+              <w:rPr>
+                <w:rStyle w:val="Hyperlink"/>
+                <w:noProof/>
+              </w:rPr>
+              <w:t>TTU cluster</w:t>
+            </w:r>
+            <w:r>
+              <w:rPr>
+                <w:noProof/>
+                <w:webHidden/>
+              </w:rPr>
+              <w:tab/>
+            </w:r>
+            <w:r>
+              <w:rPr>
+                <w:noProof/>
+                <w:webHidden/>
+              </w:rPr>
+              <w:fldChar w:fldCharType="begin"/>
+            </w:r>
+            <w:r>
+              <w:rPr>
+                <w:noProof/>
+                <w:webHidden/>
+              </w:rPr>
+              <w:instrText xml:space="preserve"> PAGEREF _Toc11314636 \h </w:instrText>
             </w:r>
             <w:r>
               <w:rPr>
@@ -690,16 +935,21 @@
               <w:tab w:val="right" w:leader="dot" w:pos="9350"/>
             </w:tabs>
             <w:rPr>
+              <w:rFonts w:eastAsiaTheme="minorEastAsia"/>
+              <w:b w:val="0"/>
+              <w:bCs w:val="0"/>
               <w:noProof/>
+              <w:sz w:val="24"/>
+              <w:szCs w:val="24"/>
             </w:rPr>
           </w:pPr>
-          <w:hyperlink w:anchor="_Toc10619606" w:history="1">
+          <w:hyperlink w:anchor="_Toc11314637" w:history="1">
             <w:r>
               <w:rPr>
                 <w:rStyle w:val="Hyperlink"/>
                 <w:noProof/>
               </w:rPr>
-              <w:t>Configure environment</w:t>
+              <w:t>Import data</w:t>
             </w:r>
             <w:r>
               <w:rPr>
@@ -720,211 +970,7 @@
                 <w:noProof/>
                 <w:webHidden/>
               </w:rPr>
-              <w:instrText xml:space="preserve"> PAGEREF _Toc10619606 \h </w:instrText>
-            </w:r>
-            <w:r>
-              <w:rPr>
-                <w:noProof/>
-                <w:webHidden/>
-              </w:rPr>
-            </w:r>
-            <w:r>
-              <w:rPr>
-                <w:noProof/>
-                <w:webHidden/>
-              </w:rPr>
-              <w:fldChar w:fldCharType="separate"/>
-            </w:r>
-            <w:r>
-              <w:rPr>
-                <w:noProof/>
-                <w:webHidden/>
-              </w:rPr>
-              <w:t>3</w:t>
-            </w:r>
-            <w:r>
-              <w:rPr>
-                <w:noProof/>
-                <w:webHidden/>
-              </w:rPr>
-              <w:fldChar w:fldCharType="end"/>
-            </w:r>
-          </w:hyperlink>
-        </w:p>
-        <w:p>
-          <w:pPr>
-            <w:pStyle w:val="TOC3"/>
-            <w:tabs>
-              <w:tab w:val="right" w:leader="dot" w:pos="9350"/>
-            </w:tabs>
-            <w:rPr>
-              <w:noProof/>
-            </w:rPr>
-          </w:pPr>
-          <w:hyperlink w:anchor="_Toc10619607" w:history="1">
-            <w:r>
-              <w:rPr>
-                <w:rStyle w:val="Hyperlink"/>
-                <w:noProof/>
-              </w:rPr>
-              <w:t>Docker</w:t>
-            </w:r>
-            <w:r>
-              <w:rPr>
-                <w:noProof/>
-                <w:webHidden/>
-              </w:rPr>
-              <w:tab/>
-            </w:r>
-            <w:r>
-              <w:rPr>
-                <w:noProof/>
-                <w:webHidden/>
-              </w:rPr>
-              <w:fldChar w:fldCharType="begin"/>
-            </w:r>
-            <w:r>
-              <w:rPr>
-                <w:noProof/>
-                <w:webHidden/>
-              </w:rPr>
-              <w:instrText xml:space="preserve"> PAGEREF _Toc10619607 \h </w:instrText>
-            </w:r>
-            <w:r>
-              <w:rPr>
-                <w:noProof/>
-                <w:webHidden/>
-              </w:rPr>
-            </w:r>
-            <w:r>
-              <w:rPr>
-                <w:noProof/>
-                <w:webHidden/>
-              </w:rPr>
-              <w:fldChar w:fldCharType="separate"/>
-            </w:r>
-            <w:r>
-              <w:rPr>
-                <w:noProof/>
-                <w:webHidden/>
-              </w:rPr>
-              <w:t>3</w:t>
-            </w:r>
-            <w:r>
-              <w:rPr>
-                <w:noProof/>
-                <w:webHidden/>
-              </w:rPr>
-              <w:fldChar w:fldCharType="end"/>
-            </w:r>
-          </w:hyperlink>
-        </w:p>
-        <w:p>
-          <w:pPr>
-            <w:pStyle w:val="TOC3"/>
-            <w:tabs>
-              <w:tab w:val="right" w:leader="dot" w:pos="9350"/>
-            </w:tabs>
-            <w:rPr>
-              <w:noProof/>
-            </w:rPr>
-          </w:pPr>
-          <w:hyperlink w:anchor="_Toc10619608" w:history="1">
-            <w:r>
-              <w:rPr>
-                <w:rStyle w:val="Hyperlink"/>
-                <w:noProof/>
-              </w:rPr>
-              <w:t>Virtualenv</w:t>
-            </w:r>
-            <w:r>
-              <w:rPr>
-                <w:noProof/>
-                <w:webHidden/>
-              </w:rPr>
-              <w:tab/>
-            </w:r>
-            <w:r>
-              <w:rPr>
-                <w:noProof/>
-                <w:webHidden/>
-              </w:rPr>
-              <w:fldChar w:fldCharType="begin"/>
-            </w:r>
-            <w:r>
-              <w:rPr>
-                <w:noProof/>
-                <w:webHidden/>
-              </w:rPr>
-              <w:instrText xml:space="preserve"> PAGEREF _Toc10619608 \h </w:instrText>
-            </w:r>
-            <w:r>
-              <w:rPr>
-                <w:noProof/>
-                <w:webHidden/>
-              </w:rPr>
-            </w:r>
-            <w:r>
-              <w:rPr>
-                <w:noProof/>
-                <w:webHidden/>
-              </w:rPr>
-              <w:fldChar w:fldCharType="separate"/>
-            </w:r>
-            <w:r>
-              <w:rPr>
-                <w:noProof/>
-                <w:webHidden/>
-              </w:rPr>
-              <w:t>3</w:t>
-            </w:r>
-            <w:r>
-              <w:rPr>
-                <w:noProof/>
-                <w:webHidden/>
-              </w:rPr>
-              <w:fldChar w:fldCharType="end"/>
-            </w:r>
-          </w:hyperlink>
-        </w:p>
-        <w:p>
-          <w:pPr>
-            <w:pStyle w:val="TOC3"/>
-            <w:tabs>
-              <w:tab w:val="right" w:leader="dot" w:pos="9350"/>
-            </w:tabs>
-            <w:rPr>
-              <w:noProof/>
-            </w:rPr>
-          </w:pPr>
-          <w:hyperlink w:anchor="_Toc10619609" w:history="1">
-            <w:r>
-              <w:rPr>
-                <w:rStyle w:val="Hyperlink"/>
-                <w:noProof/>
-              </w:rPr>
-              <w:t>TTU cluster</w:t>
-            </w:r>
-            <w:r>
-              <w:rPr>
-                <w:noProof/>
-                <w:webHidden/>
-              </w:rPr>
-              <w:tab/>
-            </w:r>
-            <w:r>
-              <w:rPr>
-                <w:noProof/>
-                <w:webHidden/>
-              </w:rPr>
-              <w:fldChar w:fldCharType="begin"/>
-            </w:r>
-            <w:r>
-              <w:rPr>
-                <w:noProof/>
-                <w:webHidden/>
-              </w:rPr>
-              <w:instrText xml:space="preserve"> PAGEREF _Toc10619609 \h </w:instrText>
+              <w:instrText xml:space="preserve"> PAGEREF _Toc11314637 \h </w:instrText>
             </w:r>
             <w:r>
               <w:rPr>
@@ -962,10 +1008,15 @@
               <w:tab w:val="right" w:leader="dot" w:pos="9350"/>
             </w:tabs>
             <w:rPr>
+              <w:rFonts w:eastAsiaTheme="minorEastAsia"/>
+              <w:b w:val="0"/>
+              <w:bCs w:val="0"/>
               <w:noProof/>
+              <w:sz w:val="24"/>
+              <w:szCs w:val="24"/>
             </w:rPr>
           </w:pPr>
-          <w:hyperlink w:anchor="_Toc10619610" w:history="1">
+          <w:hyperlink w:anchor="_Toc11314638" w:history="1">
             <w:r>
               <w:rPr>
                 <w:rStyle w:val="Hyperlink"/>
@@ -992,7 +1043,7 @@
                 <w:noProof/>
                 <w:webHidden/>
               </w:rPr>
-              <w:instrText xml:space="preserve"> PAGEREF _Toc10619610 \h </w:instrText>
+              <w:instrText xml:space="preserve"> PAGEREF _Toc11314638 \h </w:instrText>
             </w:r>
             <w:r>
               <w:rPr>
@@ -1012,7 +1063,7 @@
                 <w:noProof/>
                 <w:webHidden/>
               </w:rPr>
-              <w:t>5</w:t>
+              <w:t>4</w:t>
             </w:r>
             <w:r>
               <w:rPr>
@@ -1030,10 +1081,15 @@
               <w:tab w:val="right" w:leader="dot" w:pos="9350"/>
             </w:tabs>
             <w:rPr>
+              <w:rFonts w:eastAsiaTheme="minorEastAsia"/>
+              <w:b w:val="0"/>
+              <w:bCs w:val="0"/>
               <w:noProof/>
+              <w:sz w:val="24"/>
+              <w:szCs w:val="24"/>
             </w:rPr>
           </w:pPr>
-          <w:hyperlink w:anchor="_Toc10619611" w:history="1">
+          <w:hyperlink w:anchor="_Toc11314639" w:history="1">
             <w:r>
               <w:rPr>
                 <w:rStyle w:val="Hyperlink"/>
@@ -1060,7 +1116,7 @@
                 <w:noProof/>
                 <w:webHidden/>
               </w:rPr>
-              <w:instrText xml:space="preserve"> PAGEREF _Toc10619611 \h </w:instrText>
+              <w:instrText xml:space="preserve"> PAGEREF _Toc11314639 \h </w:instrText>
             </w:r>
             <w:r>
               <w:rPr>
@@ -1080,7 +1136,7 @@
                 <w:noProof/>
                 <w:webHidden/>
               </w:rPr>
-              <w:t>5</w:t>
+              <w:t>4</w:t>
             </w:r>
             <w:r>
               <w:rPr>
@@ -1098,10 +1154,15 @@
               <w:tab w:val="right" w:leader="dot" w:pos="9350"/>
             </w:tabs>
             <w:rPr>
+              <w:rFonts w:eastAsiaTheme="minorEastAsia"/>
+              <w:b w:val="0"/>
+              <w:bCs w:val="0"/>
               <w:noProof/>
+              <w:sz w:val="24"/>
+              <w:szCs w:val="24"/>
             </w:rPr>
           </w:pPr>
-          <w:hyperlink w:anchor="_Toc10619612" w:history="1">
+          <w:hyperlink w:anchor="_Toc11314640" w:history="1">
             <w:r>
               <w:rPr>
                 <w:rStyle w:val="Hyperlink"/>
@@ -1128,7 +1189,7 @@
                 <w:noProof/>
                 <w:webHidden/>
               </w:rPr>
-              <w:instrText xml:space="preserve"> PAGEREF _Toc10619612 \h </w:instrText>
+              <w:instrText xml:space="preserve"> PAGEREF _Toc11314640 \h </w:instrText>
             </w:r>
             <w:r>
               <w:rPr>
@@ -1148,7 +1209,7 @@
                 <w:noProof/>
                 <w:webHidden/>
               </w:rPr>
-              <w:t>6</w:t>
+              <w:t>5</w:t>
             </w:r>
             <w:r>
               <w:rPr>
@@ -1166,10 +1227,15 @@
               <w:tab w:val="right" w:leader="dot" w:pos="9350"/>
             </w:tabs>
             <w:rPr>
+              <w:rFonts w:eastAsiaTheme="minorEastAsia"/>
+              <w:b w:val="0"/>
+              <w:bCs w:val="0"/>
               <w:noProof/>
+              <w:sz w:val="24"/>
+              <w:szCs w:val="24"/>
             </w:rPr>
           </w:pPr>
-          <w:hyperlink w:anchor="_Toc10619613" w:history="1">
+          <w:hyperlink w:anchor="_Toc11314641" w:history="1">
             <w:r>
               <w:rPr>
                 <w:rStyle w:val="Hyperlink"/>
@@ -1196,7 +1262,7 @@
                 <w:noProof/>
                 <w:webHidden/>
               </w:rPr>
-              <w:instrText xml:space="preserve"> PAGEREF _Toc10619613 \h </w:instrText>
+              <w:instrText xml:space="preserve"> PAGEREF _Toc11314641 \h </w:instrText>
             </w:r>
             <w:r>
               <w:rPr>
@@ -1234,10 +1300,15 @@
               <w:tab w:val="right" w:leader="dot" w:pos="9350"/>
             </w:tabs>
             <w:rPr>
+              <w:rFonts w:eastAsiaTheme="minorEastAsia"/>
+              <w:b w:val="0"/>
+              <w:bCs w:val="0"/>
               <w:noProof/>
+              <w:sz w:val="24"/>
+              <w:szCs w:val="24"/>
             </w:rPr>
           </w:pPr>
-          <w:hyperlink w:anchor="_Toc10619614" w:history="1">
+          <w:hyperlink w:anchor="_Toc11314642" w:history="1">
             <w:r>
               <w:rPr>
                 <w:rStyle w:val="Hyperlink"/>
@@ -1264,7 +1335,7 @@
                 <w:noProof/>
                 <w:webHidden/>
               </w:rPr>
-              <w:instrText xml:space="preserve"> PAGEREF _Toc10619614 \h </w:instrText>
+              <w:instrText xml:space="preserve"> PAGEREF _Toc11314642 \h </w:instrText>
             </w:r>
             <w:r>
               <w:rPr>
@@ -1302,10 +1373,15 @@
               <w:tab w:val="right" w:leader="dot" w:pos="9350"/>
             </w:tabs>
             <w:rPr>
+              <w:rFonts w:eastAsiaTheme="minorEastAsia"/>
+              <w:b w:val="0"/>
+              <w:bCs w:val="0"/>
               <w:noProof/>
+              <w:sz w:val="24"/>
+              <w:szCs w:val="24"/>
             </w:rPr>
           </w:pPr>
-          <w:hyperlink w:anchor="_Toc10619615" w:history="1">
+          <w:hyperlink w:anchor="_Toc11314643" w:history="1">
             <w:r>
               <w:rPr>
                 <w:rStyle w:val="Hyperlink"/>
@@ -1332,7 +1408,7 @@
                 <w:noProof/>
                 <w:webHidden/>
               </w:rPr>
-              <w:instrText xml:space="preserve"> PAGEREF _Toc10619615 \h </w:instrText>
+              <w:instrText xml:space="preserve"> PAGEREF _Toc11314643 \h </w:instrText>
             </w:r>
             <w:r>
               <w:rPr>
@@ -1352,7 +1428,7 @@
                 <w:noProof/>
                 <w:webHidden/>
               </w:rPr>
-              <w:t>7</w:t>
+              <w:t>6</w:t>
             </w:r>
             <w:r>
               <w:rPr>
@@ -1398,6 +1474,8 @@
           <w:lang w:val="es-ES"/>
         </w:rPr>
       </w:pPr>
+      <w:bookmarkStart w:id="1" w:name="_GoBack"/>
+      <w:bookmarkEnd w:id="1"/>
     </w:p>
     <w:p>
       <w:pPr>
@@ -1428,7 +1506,7 @@
       <w:pPr>
         <w:pStyle w:val="Heading2"/>
       </w:pPr>
-      <w:bookmarkStart w:id="3" w:name="_Toc10619604"/>
+      <w:bookmarkStart w:id="3" w:name="_Toc11314631"/>
       <w:r>
         <w:lastRenderedPageBreak/>
         <w:t>Description</w:t>
@@ -1438,10 +1516,7 @@
     <w:bookmarkEnd w:id="2"/>
     <w:p>
       <w:r>
-        <w:t>The processing is by years. The original edgar files are used, keeping the necessary columns. There might be some rows that are robots, these rows are deleted. In addition, it is necessary to match the information provided in edgar files with the informati</w:t>
-      </w:r>
-      <w:r>
-        <w:t>on from the master files, so a join is performed to add these master's files information.</w:t>
+        <w:t>The processing is by years. The original edgar files are used, keeping the necessary columns. There might be some rows that are robots, these rows are deleted. In addition, it is necessary to match the information provided in edgar files with the information from the master files, so a join is performed to add these master's files information.</w:t>
       </w:r>
     </w:p>
     <w:p>
@@ -1462,10 +1537,7 @@
       </w:r>
       <w:r>
         <w:br/>
-        <w:t xml:space="preserve">- processor.py: </w:t>
-      </w:r>
-      <w:r>
-        <w:t>It contains the code that handles the processing of the files.</w:t>
+        <w:t>- processor.py: It contains the code that handles the processing of the files.</w:t>
       </w:r>
       <w:r>
         <w:br/>
@@ -1477,7 +1549,7 @@
         <w:pStyle w:val="Heading2"/>
       </w:pPr>
       <w:bookmarkStart w:id="4" w:name="clone-repository"/>
-      <w:bookmarkStart w:id="5" w:name="_Toc10619605"/>
+      <w:bookmarkStart w:id="5" w:name="_Toc11314632"/>
       <w:r>
         <w:t>Clone repository</w:t>
       </w:r>
@@ -1511,7 +1583,7 @@
         <w:pStyle w:val="Heading2"/>
       </w:pPr>
       <w:bookmarkStart w:id="6" w:name="configure-environment"/>
-      <w:bookmarkStart w:id="7" w:name="_Toc10619606"/>
+      <w:bookmarkStart w:id="7" w:name="_Toc11314633"/>
       <w:r>
         <w:t>Configure environment</w:t>
       </w:r>
@@ -1522,7 +1594,7 @@
         <w:pStyle w:val="Heading3"/>
       </w:pPr>
       <w:bookmarkStart w:id="8" w:name="docker"/>
-      <w:bookmarkStart w:id="9" w:name="_Toc10619607"/>
+      <w:bookmarkStart w:id="9" w:name="_Toc11314634"/>
       <w:bookmarkEnd w:id="6"/>
       <w:r>
         <w:t>Docker</w:t>
@@ -1562,10 +1634,7 @@
       </w:r>
       <w:r>
         <w:br/>
-        <w:t>the results fi</w:t>
-      </w:r>
-      <w:r>
-        <w:t>les will be at that directory).</w:t>
+        <w:t>the results files will be at that directory).</w:t>
       </w:r>
     </w:p>
     <w:p>
@@ -1663,10 +1732,7 @@
       </w:r>
       <w:r>
         <w:br/>
-        <w:t>The configuration root wo</w:t>
-      </w:r>
-      <w:r>
-        <w:t>uld be at '/root/edgar-cleaner/config.properties'</w:t>
+        <w:t>The configuration root would be at '/root/edgar-cleaner/config.properties'</w:t>
       </w:r>
     </w:p>
     <w:p>
@@ -1674,7 +1740,7 @@
         <w:pStyle w:val="Heading3"/>
       </w:pPr>
       <w:bookmarkStart w:id="10" w:name="virtualenv"/>
-      <w:bookmarkStart w:id="11" w:name="_Toc10619608"/>
+      <w:bookmarkStart w:id="11" w:name="_Toc11314635"/>
       <w:r>
         <w:t>Virtualenv</w:t>
       </w:r>
@@ -1763,7 +1829,7 @@
         <w:pStyle w:val="Heading3"/>
       </w:pPr>
       <w:bookmarkStart w:id="12" w:name="ttu-cluster"/>
-      <w:bookmarkStart w:id="13" w:name="_Toc10619609"/>
+      <w:bookmarkStart w:id="13" w:name="_Toc11314636"/>
       <w:r>
         <w:lastRenderedPageBreak/>
         <w:t>TTU cluster</w:t>
@@ -1779,10 +1845,7 @@
         </w:numPr>
       </w:pPr>
       <w:r>
-        <w:t>It is necessary to have installed conda. Fo</w:t>
-      </w:r>
-      <w:r>
-        <w:t>llow these guide if it is not installed:</w:t>
+        <w:t>It is necessary to have installed conda. Follow these guide if it is not installed:</w:t>
       </w:r>
       <w:r>
         <w:br/>
@@ -1808,13 +1871,7 @@
         <w:rPr>
           <w:rStyle w:val="VerbatimChar"/>
         </w:rPr>
-        <w:t>bash     . $HOME/conda/etc/profile.d/conda.sh     conda activate     cd $HOME/edgar-cleaner     pip inst</w:t>
-      </w:r>
-      <w:r>
-        <w:rPr>
-          <w:rStyle w:val="VerbatimChar"/>
-        </w:rPr>
-        <w:t>all --upgrade pip     pip install -r requirements.txt     conda deactivate</w:t>
+        <w:t>bash     . $HOME/conda/etc/profile.d/conda.sh     conda activate     cd $HOME/edgar-cleaner     pip install --upgrade pip     pip install -r requirements.txt     conda deactivate</w:t>
       </w:r>
       <w:r>
         <w:br/>
@@ -1864,13 +1921,7 @@
         <w:rPr>
           <w:rStyle w:val="VerbatimChar"/>
         </w:rPr>
-        <w:t>b</w:t>
-      </w:r>
-      <w:r>
-        <w:rPr>
-          <w:rStyle w:val="VerbatimChar"/>
-        </w:rPr>
-        <w:t>ash     ls $HOME/edgar-cleaner/masters</w:t>
+        <w:t>bash     ls $HOME/edgar-cleaner/masters</w:t>
       </w:r>
       <w:r>
         <w:br/>
@@ -1932,10 +1983,7 @@
         </w:numPr>
       </w:pPr>
       <w:r>
-        <w:t>Edit mpi.sh with the correspondent year, for exam</w:t>
-      </w:r>
-      <w:r>
-        <w:t>ple:</w:t>
+        <w:t>Edit mpi.sh with the correspondent year, for example:</w:t>
       </w:r>
       <w:r>
         <w:br/>
@@ -1989,10 +2037,7 @@
       </w:r>
       <w:r>
         <w:br/>
-        <w:t>In this case it is configured on</w:t>
-      </w:r>
-      <w:r>
-        <w:t>ly 1 process as it has to be serial.</w:t>
+        <w:t>In this case it is configured only 1 process as it has to be serial.</w:t>
       </w:r>
       <w:r>
         <w:br/>
@@ -2091,40 +2136,168 @@
         <w:pStyle w:val="Heading2"/>
       </w:pPr>
       <w:bookmarkStart w:id="16" w:name="execution-manual"/>
-      <w:bookmarkStart w:id="17" w:name="_Toc10619610"/>
+      <w:bookmarkStart w:id="17" w:name="_Toc11314637"/>
+      <w:r>
+        <w:t>Import data</w:t>
+      </w:r>
+      <w:bookmarkEnd w:id="17"/>
+    </w:p>
+    <w:p>
+      <w:r>
+        <w:t xml:space="preserve">The </w:t>
+      </w:r>
+      <w:r>
+        <w:t>EDGAR</w:t>
+      </w:r>
+      <w:r>
+        <w:t xml:space="preserve"> data can be download directly from the webpage or you can use the following script:  </w:t>
+      </w:r>
+    </w:p>
+    <w:p>
+      <w:pPr>
+        <w:ind w:left="720"/>
+        <w:rPr>
+          <w:rStyle w:val="OtherTok"/>
+        </w:rPr>
+      </w:pPr>
+      <w:r>
+        <w:rPr>
+          <w:rStyle w:val="OtherTok"/>
+        </w:rPr>
+        <w:t>python downlad_edgar.py -d &lt;directory&gt; -y &lt;year&gt;</w:t>
+      </w:r>
+    </w:p>
+    <w:p>
+      <w:r>
+        <w:t xml:space="preserve">Where directory refers to the local directory where you want to save the files, and year the year since you want to download the data.  </w:t>
+      </w:r>
+    </w:p>
+    <w:p>
+      <w:pPr>
+        <w:pStyle w:val="Heading2"/>
+      </w:pPr>
+      <w:bookmarkStart w:id="18" w:name="_Toc11314638"/>
       <w:r>
         <w:t>Execution manual</w:t>
       </w:r>
-      <w:bookmarkEnd w:id="17"/>
+      <w:bookmarkEnd w:id="18"/>
     </w:p>
     <w:bookmarkEnd w:id="16"/>
     <w:p>
-      <w:r>
-        <w:t xml:space="preserve">For all years: python clean_edgar.py -c </w:t>
-      </w:r>
-      <w:r>
-        <w:br/>
-        <w:t xml:space="preserve">For specific year: python clean_edgar.py -c  -y </w:t>
+      <w:pPr>
+        <w:pStyle w:val="ListParagraph"/>
+        <w:numPr>
+          <w:ilvl w:val="0"/>
+          <w:numId w:val="8"/>
+        </w:numPr>
+        <w:rPr>
+          <w:rStyle w:val="OtherTok"/>
+          <w:rFonts w:asciiTheme="minorHAnsi" w:hAnsiTheme="minorHAnsi"/>
+          <w:color w:val="auto"/>
+          <w:sz w:val="24"/>
+        </w:rPr>
+      </w:pPr>
+      <w:r>
+        <w:t xml:space="preserve">For all years: </w:t>
+      </w:r>
+      <w:r>
+        <w:rPr>
+          <w:rStyle w:val="OtherTok"/>
+        </w:rPr>
+        <w:t xml:space="preserve">python clean_edgar.py -c </w:t>
+      </w:r>
+      <w:r>
+        <w:rPr>
+          <w:rStyle w:val="OtherTok"/>
+        </w:rPr>
+        <w:t>&lt;</w:t>
+      </w:r>
+      <w:proofErr w:type="spellStart"/>
+      <w:r>
+        <w:rPr>
+          <w:rStyle w:val="OtherTok"/>
+        </w:rPr>
+        <w:t>config_path</w:t>
+      </w:r>
+      <w:proofErr w:type="spellEnd"/>
+      <w:r>
+        <w:rPr>
+          <w:rStyle w:val="OtherTok"/>
+        </w:rPr>
+        <w:t xml:space="preserve">&gt; </w:t>
+      </w:r>
+    </w:p>
+    <w:p>
+      <w:pPr>
+        <w:pStyle w:val="ListParagraph"/>
+        <w:numPr>
+          <w:ilvl w:val="0"/>
+          <w:numId w:val="8"/>
+        </w:numPr>
+      </w:pPr>
+      <w:r>
+        <w:t xml:space="preserve">For specific year: </w:t>
+      </w:r>
+      <w:r>
+        <w:rPr>
+          <w:rStyle w:val="OtherTok"/>
+        </w:rPr>
+        <w:t>python clean_edgar.py -c</w:t>
+      </w:r>
+      <w:r>
+        <w:rPr>
+          <w:rStyle w:val="OtherTok"/>
+        </w:rPr>
+        <w:t xml:space="preserve"> </w:t>
+      </w:r>
+      <w:r>
+        <w:rPr>
+          <w:rStyle w:val="OtherTok"/>
+        </w:rPr>
+        <w:t>&lt;</w:t>
+      </w:r>
+      <w:proofErr w:type="spellStart"/>
+      <w:r>
+        <w:rPr>
+          <w:rStyle w:val="OtherTok"/>
+        </w:rPr>
+        <w:t>config_path</w:t>
+      </w:r>
+      <w:proofErr w:type="spellEnd"/>
+      <w:r>
+        <w:rPr>
+          <w:rStyle w:val="OtherTok"/>
+        </w:rPr>
+        <w:t xml:space="preserve">&gt; </w:t>
+      </w:r>
+      <w:r>
+        <w:rPr>
+          <w:rStyle w:val="OtherTok"/>
+        </w:rPr>
+        <w:t>-</w:t>
+      </w:r>
+      <w:r>
+        <w:rPr>
+          <w:rStyle w:val="OtherTok"/>
+        </w:rPr>
+        <w:t>y &lt;year&gt;</w:t>
       </w:r>
     </w:p>
     <w:p>
       <w:pPr>
         <w:pStyle w:val="Heading2"/>
       </w:pPr>
-      <w:bookmarkStart w:id="18" w:name="configuration"/>
-      <w:bookmarkStart w:id="19" w:name="_Toc10619611"/>
+      <w:bookmarkStart w:id="19" w:name="configuration"/>
+      <w:bookmarkStart w:id="20" w:name="_Toc11314639"/>
       <w:r>
         <w:t>Configuration</w:t>
       </w:r>
-      <w:bookmarkEnd w:id="19"/>
-    </w:p>
-    <w:bookmarkEnd w:id="18"/>
-    <w:p>
-      <w:r>
-        <w:t>Configur</w:t>
-      </w:r>
-      <w:r>
-        <w:t xml:space="preserve">e the file </w:t>
+      <w:bookmarkEnd w:id="20"/>
+    </w:p>
+    <w:bookmarkEnd w:id="19"/>
+    <w:p>
+      <w:r>
+        <w:t xml:space="preserve">Configure the file </w:t>
       </w:r>
       <w:r>
         <w:rPr>
@@ -2306,13 +2479,7 @@
         <w:rPr>
           <w:rStyle w:val="NormalTok"/>
         </w:rPr>
-        <w:t>/h</w:t>
-      </w:r>
-      <w:r>
-        <w:rPr>
-          <w:rStyle w:val="NormalTok"/>
-        </w:rPr>
-        <w:t>ome/mikleal/masters</w:t>
+        <w:t>/home/mikleal/masters</w:t>
       </w:r>
       <w:r>
         <w:br/>
@@ -2369,6 +2536,7 @@
         </w:numPr>
       </w:pPr>
       <w:r>
+        <w:lastRenderedPageBreak/>
         <w:t>threshold: Limit of firms for a given IP in a day, if this threshold is reached it is considered as robot</w:t>
       </w:r>
       <w:r>
@@ -2384,10 +2552,7 @@
         </w:numPr>
       </w:pPr>
       <w:r>
-        <w:t>error_c</w:t>
-      </w:r>
-      <w:r>
-        <w:t>ode_limit: HTTP code from which rows are going to be removed</w:t>
+        <w:t>error_code_limit: HTTP code from which rows are going to be removed</w:t>
       </w:r>
       <w:r>
         <w:br/>
@@ -2432,7 +2597,6 @@
         </w:numPr>
       </w:pPr>
       <w:r>
-        <w:lastRenderedPageBreak/>
         <w:t>dropbox_folder: Dropbox folder name</w:t>
       </w:r>
       <w:r>
@@ -2510,25 +2674,44 @@
       <w:r>
         <w:t>results_path: Path for temporary result files.</w:t>
       </w:r>
+      <w:r>
+        <w:br/>
+      </w:r>
+    </w:p>
+    <w:p>
+      <w:pPr>
+        <w:pStyle w:val="Compact"/>
+      </w:pPr>
+      <w:r>
+        <w:t xml:space="preserve">Inside the </w:t>
+      </w:r>
+      <w:proofErr w:type="spellStart"/>
+      <w:r>
+        <w:rPr>
+          <w:i/>
+        </w:rPr>
+        <w:t>data_path</w:t>
+      </w:r>
+      <w:proofErr w:type="spellEnd"/>
+      <w:r>
+        <w:t xml:space="preserve"> folder there should be a directory for each year with the data to process.  </w:t>
+      </w:r>
     </w:p>
     <w:p>
       <w:pPr>
         <w:pStyle w:val="Heading2"/>
       </w:pPr>
-      <w:bookmarkStart w:id="20" w:name="data-cleaning"/>
-      <w:bookmarkStart w:id="21" w:name="_Toc10619612"/>
+      <w:bookmarkStart w:id="21" w:name="data-cleaning"/>
+      <w:bookmarkStart w:id="22" w:name="_Toc11314640"/>
       <w:r>
         <w:t>Data Cleaning</w:t>
       </w:r>
-      <w:bookmarkEnd w:id="21"/>
-    </w:p>
-    <w:bookmarkEnd w:id="20"/>
-    <w:p>
-      <w:r>
-        <w:t xml:space="preserve">The process </w:t>
-      </w:r>
-      <w:r>
-        <w:t>of cleaning the data consists in the following steps:</w:t>
+      <w:bookmarkEnd w:id="22"/>
+    </w:p>
+    <w:bookmarkEnd w:id="21"/>
+    <w:p>
+      <w:r>
+        <w:t>The process of cleaning the data consists in the following steps:</w:t>
       </w:r>
     </w:p>
     <w:p>
@@ -2628,10 +2811,7 @@
       </w:r>
       <w:r>
         <w:br/>
-        <w:t xml:space="preserve"> </w:t>
-      </w:r>
-      <w:r>
-        <w:t>If it is more than the threshold is a robot</w:t>
+        <w:t xml:space="preserve"> If it is more than the threshold is a robot</w:t>
       </w:r>
       <w:r>
         <w:br/>
@@ -2651,16 +2831,33 @@
     </w:p>
     <w:p>
       <w:pPr>
+        <w:spacing w:before="0" w:after="200"/>
+        <w:rPr>
+          <w:rFonts w:asciiTheme="majorHAnsi" w:eastAsiaTheme="majorEastAsia" w:hAnsiTheme="majorHAnsi" w:cstheme="majorBidi"/>
+          <w:b/>
+          <w:bCs/>
+          <w:color w:val="4F81BD" w:themeColor="accent1"/>
+          <w:sz w:val="32"/>
+          <w:szCs w:val="32"/>
+        </w:rPr>
+      </w:pPr>
+      <w:bookmarkStart w:id="23" w:name="columns-from-result"/>
+      <w:r>
+        <w:br w:type="page"/>
+      </w:r>
+    </w:p>
+    <w:p>
+      <w:pPr>
         <w:pStyle w:val="Heading2"/>
       </w:pPr>
-      <w:bookmarkStart w:id="22" w:name="columns-from-result"/>
-      <w:bookmarkStart w:id="23" w:name="_Toc10619613"/>
-      <w:r>
+      <w:bookmarkStart w:id="24" w:name="_Toc11314641"/>
+      <w:r>
+        <w:lastRenderedPageBreak/>
         <w:t>Columns from result</w:t>
       </w:r>
-      <w:bookmarkEnd w:id="23"/>
-    </w:p>
-    <w:bookmarkEnd w:id="22"/>
+      <w:bookmarkEnd w:id="24"/>
+    </w:p>
+    <w:bookmarkEnd w:id="23"/>
     <w:p>
       <w:pPr>
         <w:pStyle w:val="Compact"/>
@@ -2670,10 +2867,7 @@
         </w:numPr>
       </w:pPr>
       <w:r>
-        <w:t>ip: with ###.###.###.xxx – first three octets of the IP address with the fourth octet obfuscated with a 3 character string that prese</w:t>
-      </w:r>
-      <w:r>
-        <w:t>rves the uniqueness of the last octet without revealing the full identity of the IP</w:t>
+        <w:t>ip: with ###.###.###.xxx – first three octets of the IP address with the fourth octet obfuscated with a 3 character string that preserves the uniqueness of the last octet without revealing the full identity of the IP</w:t>
       </w:r>
     </w:p>
     <w:p>
@@ -2730,10 +2924,7 @@
         </w:numPr>
       </w:pPr>
       <w:r>
-        <w:t>accession: SEC document accession number associat</w:t>
-      </w:r>
-      <w:r>
-        <w:t>ed with the document requested</w:t>
+        <w:t>accession: SEC document accession number associated with the document requested</w:t>
       </w:r>
       <w:r>
         <w:br/>
@@ -2778,7 +2969,6 @@
         </w:numPr>
       </w:pPr>
       <w:r>
-        <w:lastRenderedPageBreak/>
         <w:t>Date Filed: date when the form was filed</w:t>
       </w:r>
     </w:p>
@@ -2786,24 +2976,21 @@
       <w:pPr>
         <w:pStyle w:val="Heading2"/>
       </w:pPr>
-      <w:bookmarkStart w:id="24" w:name="save-the-data"/>
-      <w:bookmarkStart w:id="25" w:name="_Toc10619614"/>
+      <w:bookmarkStart w:id="25" w:name="save-the-data"/>
+      <w:bookmarkStart w:id="26" w:name="_Toc11314642"/>
       <w:r>
         <w:t>Save the data</w:t>
       </w:r>
-      <w:bookmarkEnd w:id="25"/>
-    </w:p>
-    <w:bookmarkEnd w:id="24"/>
+      <w:bookmarkEnd w:id="26"/>
+    </w:p>
+    <w:bookmarkEnd w:id="25"/>
     <w:p>
       <w:r>
         <w:t>The result data is saved in Dropbox.</w:t>
       </w:r>
       <w:r>
         <w:br/>
-        <w:t>As the files are going to be analyzed with SAS it</w:t>
-      </w:r>
-      <w:r>
-        <w:t xml:space="preserve"> is necessary that the size would be less than 5GB.</w:t>
+        <w:t>As the files are going to be analyzed with SAS it is necessary that the size would be less than 5GB.</w:t>
       </w:r>
       <w:r>
         <w:br/>
@@ -2811,35 +2998,29 @@
       </w:r>
       <w:r>
         <w:br/>
-        <w:t>In that case, the accumulated result is uploaded t</w:t>
-      </w:r>
-      <w:r>
-        <w:t>o Dropbox and continue with the processing until there are no more files to process.</w:t>
-      </w:r>
-    </w:p>
-    <w:p>
-      <w:r>
-        <w:t>It is necessary to create in Dropbox an app to save the files into a folder. Generate a token for that app. This token is the one that should be in the property access_tok</w:t>
-      </w:r>
-      <w:r>
-        <w:t>en in the configuration.</w:t>
+        <w:t>In that case, the accumulated result is uploaded to Dropbox and continue with the processing until there are no more files to process.</w:t>
+      </w:r>
+    </w:p>
+    <w:p>
+      <w:r>
+        <w:t>It is necessary to create in Dropbox an app to save the files into a folder. Generate a token for that app. This token is the one that should be in the property access_token in the configuration.</w:t>
       </w:r>
     </w:p>
     <w:p>
       <w:pPr>
         <w:pStyle w:val="Heading2"/>
       </w:pPr>
-      <w:bookmarkStart w:id="26" w:name="handling-errors"/>
-      <w:bookmarkStart w:id="27" w:name="_Toc10619615"/>
+      <w:bookmarkStart w:id="27" w:name="handling-errors"/>
+      <w:bookmarkStart w:id="28" w:name="_Toc11314643"/>
       <w:r>
         <w:t>Handling errors</w:t>
       </w:r>
-      <w:bookmarkEnd w:id="27"/>
-      <w:r>
-        <w:br/>
-      </w:r>
-    </w:p>
-    <w:bookmarkEnd w:id="26"/>
+      <w:bookmarkEnd w:id="28"/>
+      <w:r>
+        <w:br/>
+      </w:r>
+    </w:p>
+    <w:bookmarkEnd w:id="27"/>
     <w:p>
       <w:pPr>
         <w:pStyle w:val="Compact"/>
@@ -2849,12 +3030,7 @@
         </w:numPr>
       </w:pPr>
       <w:r>
-        <w:t xml:space="preserve">In case the </w:t>
-      </w:r>
-      <w:bookmarkStart w:id="28" w:name="_GoBack"/>
-      <w:bookmarkEnd w:id="28"/>
-      <w:r>
-        <w:t>file could not be uploaded, it would be saved in the results folder and continue processing the rest of the files.</w:t>
+        <w:t>In case the file could not be uploaded, it would be saved in the results folder and continue processing the rest of the files.</w:t>
       </w:r>
       <w:r>
         <w:br/>
@@ -2869,10 +3045,7 @@
         </w:numPr>
       </w:pPr>
       <w:r>
-        <w:t>In case that other errors occur, the process would show a message in the console wi</w:t>
-      </w:r>
-      <w:r>
-        <w:t>th a description of the error.</w:t>
+        <w:t>In case that other errors occur, the process would show a message in the console with a description of the error.</w:t>
       </w:r>
     </w:p>
     <w:sectPr>
@@ -3081,6 +3254,119 @@
     </w:lvl>
   </w:abstractNum>
   <w:abstractNum w:abstractNumId="2" w15:restartNumberingAfterBreak="0">
+    <w:nsid w:val="58EF069F"/>
+    <w:multiLevelType w:val="hybridMultilevel"/>
+    <w:tmpl w:val="43CEA7CE"/>
+    <w:lvl w:ilvl="0" w:tplc="04090001">
+      <w:start w:val="1"/>
+      <w:numFmt w:val="bullet"/>
+      <w:lvlText w:val=""/>
+      <w:lvlJc w:val="left"/>
+      <w:pPr>
+        <w:ind w:left="720" w:hanging="360"/>
+      </w:pPr>
+      <w:rPr>
+        <w:rFonts w:ascii="Symbol" w:hAnsi="Symbol" w:hint="default"/>
+      </w:rPr>
+    </w:lvl>
+    <w:lvl w:ilvl="1" w:tplc="04090003" w:tentative="1">
+      <w:start w:val="1"/>
+      <w:numFmt w:val="bullet"/>
+      <w:lvlText w:val="o"/>
+      <w:lvlJc w:val="left"/>
+      <w:pPr>
+        <w:ind w:left="1440" w:hanging="360"/>
+      </w:pPr>
+      <w:rPr>
+        <w:rFonts w:ascii="Courier New" w:hAnsi="Courier New" w:cs="Courier New" w:hint="default"/>
+      </w:rPr>
+    </w:lvl>
+    <w:lvl w:ilvl="2" w:tplc="04090005" w:tentative="1">
+      <w:start w:val="1"/>
+      <w:numFmt w:val="bullet"/>
+      <w:lvlText w:val=""/>
+      <w:lvlJc w:val="left"/>
+      <w:pPr>
+        <w:ind w:left="2160" w:hanging="360"/>
+      </w:pPr>
+      <w:rPr>
+        <w:rFonts w:ascii="Wingdings" w:hAnsi="Wingdings" w:hint="default"/>
+      </w:rPr>
+    </w:lvl>
+    <w:lvl w:ilvl="3" w:tplc="04090001" w:tentative="1">
+      <w:start w:val="1"/>
+      <w:numFmt w:val="bullet"/>
+      <w:lvlText w:val=""/>
+      <w:lvlJc w:val="left"/>
+      <w:pPr>
+        <w:ind w:left="2880" w:hanging="360"/>
+      </w:pPr>
+      <w:rPr>
+        <w:rFonts w:ascii="Symbol" w:hAnsi="Symbol" w:hint="default"/>
+      </w:rPr>
+    </w:lvl>
+    <w:lvl w:ilvl="4" w:tplc="04090003" w:tentative="1">
+      <w:start w:val="1"/>
+      <w:numFmt w:val="bullet"/>
+      <w:lvlText w:val="o"/>
+      <w:lvlJc w:val="left"/>
+      <w:pPr>
+        <w:ind w:left="3600" w:hanging="360"/>
+      </w:pPr>
+      <w:rPr>
+        <w:rFonts w:ascii="Courier New" w:hAnsi="Courier New" w:cs="Courier New" w:hint="default"/>
+      </w:rPr>
+    </w:lvl>
+    <w:lvl w:ilvl="5" w:tplc="04090005" w:tentative="1">
+      <w:start w:val="1"/>
+      <w:numFmt w:val="bullet"/>
+      <w:lvlText w:val=""/>
+      <w:lvlJc w:val="left"/>
+      <w:pPr>
+        <w:ind w:left="4320" w:hanging="360"/>
+      </w:pPr>
+      <w:rPr>
+        <w:rFonts w:ascii="Wingdings" w:hAnsi="Wingdings" w:hint="default"/>
+      </w:rPr>
+    </w:lvl>
+    <w:lvl w:ilvl="6" w:tplc="04090001" w:tentative="1">
+      <w:start w:val="1"/>
+      <w:numFmt w:val="bullet"/>
+      <w:lvlText w:val=""/>
+      <w:lvlJc w:val="left"/>
+      <w:pPr>
+        <w:ind w:left="5040" w:hanging="360"/>
+      </w:pPr>
+      <w:rPr>
+        <w:rFonts w:ascii="Symbol" w:hAnsi="Symbol" w:hint="default"/>
+      </w:rPr>
+    </w:lvl>
+    <w:lvl w:ilvl="7" w:tplc="04090003" w:tentative="1">
+      <w:start w:val="1"/>
+      <w:numFmt w:val="bullet"/>
+      <w:lvlText w:val="o"/>
+      <w:lvlJc w:val="left"/>
+      <w:pPr>
+        <w:ind w:left="5760" w:hanging="360"/>
+      </w:pPr>
+      <w:rPr>
+        <w:rFonts w:ascii="Courier New" w:hAnsi="Courier New" w:cs="Courier New" w:hint="default"/>
+      </w:rPr>
+    </w:lvl>
+    <w:lvl w:ilvl="8" w:tplc="04090005" w:tentative="1">
+      <w:start w:val="1"/>
+      <w:numFmt w:val="bullet"/>
+      <w:lvlText w:val=""/>
+      <w:lvlJc w:val="left"/>
+      <w:pPr>
+        <w:ind w:left="6480" w:hanging="360"/>
+      </w:pPr>
+      <w:rPr>
+        <w:rFonts w:ascii="Wingdings" w:hAnsi="Wingdings" w:hint="default"/>
+      </w:rPr>
+    </w:lvl>
+  </w:abstractNum>
+  <w:abstractNum w:abstractNumId="3" w15:restartNumberingAfterBreak="0">
     <w:nsid w:val="72B8198A"/>
     <w:multiLevelType w:val="multilevel"/>
     <w:tmpl w:val="C0FE503C"/>
@@ -3200,10 +3486,10 @@
     </w:lvlOverride>
   </w:num>
   <w:num w:numId="3">
-    <w:abstractNumId w:val="2"/>
+    <w:abstractNumId w:val="3"/>
   </w:num>
   <w:num w:numId="4">
-    <w:abstractNumId w:val="2"/>
+    <w:abstractNumId w:val="3"/>
   </w:num>
   <w:num w:numId="5">
     <w:abstractNumId w:val="1"/>
@@ -3230,9 +3516,12 @@
     </w:lvlOverride>
   </w:num>
   <w:num w:numId="6">
-    <w:abstractNumId w:val="2"/>
+    <w:abstractNumId w:val="3"/>
   </w:num>
   <w:num w:numId="7">
+    <w:abstractNumId w:val="3"/>
+  </w:num>
+  <w:num w:numId="8">
     <w:abstractNumId w:val="2"/>
   </w:num>
 </w:numbering>
@@ -3394,6 +3683,13 @@
     <w:lsdException w:name="Light Shading"/>
     <w:lsdException w:name="Light List"/>
     <w:lsdException w:name="Light Grid"/>
+    <w:lsdException w:name="Medium Shading 1"/>
+    <w:lsdException w:name="Medium Shading 2"/>
+    <w:lsdException w:name="Medium List 1"/>
+    <w:lsdException w:name="Medium List 2"/>
+    <w:lsdException w:name="Medium Grid 1"/>
+    <w:lsdException w:name="Medium Grid 2"/>
+    <w:lsdException w:name="Medium Grid 3"/>
     <w:lsdException w:name="Dark List"/>
     <w:lsdException w:name="Colorful Shading"/>
     <w:lsdException w:name="Colorful List"/>
@@ -4219,6 +4515,15 @@
       <w:lang w:eastAsia="zh-CN"/>
     </w:rPr>
   </w:style>
+  <w:style w:type="paragraph" w:styleId="ListParagraph">
+    <w:name w:val="List Paragraph"/>
+    <w:basedOn w:val="Normal"/>
+    <w:rsid w:val="000B39FD"/>
+    <w:pPr>
+      <w:ind w:left="720"/>
+      <w:contextualSpacing/>
+    </w:pPr>
+  </w:style>
 </w:styles>
 </file>
 
@@ -4295,12 +4600,12 @@
 
 <file path=word/glossary/fontTable.xml><?xml version="1.0" encoding="utf-8"?>
 <w:fonts xmlns:mc="http://schemas.openxmlformats.org/markup-compatibility/2006" xmlns:r="http://schemas.openxmlformats.org/officeDocument/2006/relationships" xmlns:w="http://schemas.openxmlformats.org/wordprocessingml/2006/main" xmlns:w14="http://schemas.microsoft.com/office/word/2010/wordml" xmlns:w15="http://schemas.microsoft.com/office/word/2012/wordml" xmlns:w16cid="http://schemas.microsoft.com/office/word/2016/wordml/cid" xmlns:w16se="http://schemas.microsoft.com/office/word/2015/wordml/symex" mc:Ignorable="w14 w15 w16se w16cid">
-  <w:font w:name="Cambria">
-    <w:panose1 w:val="02040503050406030204"/>
-    <w:charset w:val="00"/>
-    <w:family w:val="roman"/>
+  <w:font w:name="Symbol">
+    <w:panose1 w:val="05050102010706020507"/>
+    <w:charset w:val="02"/>
+    <w:family w:val="decorative"/>
     <w:pitch w:val="variable"/>
-    <w:sig w:usb0="A00002EF" w:usb1="4000004B" w:usb2="00000000" w:usb3="00000000" w:csb0="0000009F" w:csb1="00000000"/>
+    <w:sig w:usb0="00000000" w:usb1="10000000" w:usb2="00000000" w:usb3="00000000" w:csb0="80000000" w:csb1="00000000"/>
   </w:font>
   <w:font w:name="Times New Roman">
     <w:panose1 w:val="02020603050405020304"/>
@@ -4309,12 +4614,33 @@
     <w:pitch w:val="variable"/>
     <w:sig w:usb0="E0002AEF" w:usb1="C0007841" w:usb2="00000009" w:usb3="00000000" w:csb0="000001FF" w:csb1="00000000"/>
   </w:font>
+  <w:font w:name="Courier New">
+    <w:panose1 w:val="02070309020205020404"/>
+    <w:charset w:val="00"/>
+    <w:family w:val="modern"/>
+    <w:pitch w:val="fixed"/>
+    <w:sig w:usb0="E0002AFF" w:usb1="C0007843" w:usb2="00000009" w:usb3="00000000" w:csb0="000001FF" w:csb1="00000000"/>
+  </w:font>
+  <w:font w:name="Wingdings">
+    <w:panose1 w:val="05000000000000000000"/>
+    <w:charset w:val="02"/>
+    <w:family w:val="decorative"/>
+    <w:pitch w:val="variable"/>
+    <w:sig w:usb0="00000000" w:usb1="10000000" w:usb2="00000000" w:usb3="00000000" w:csb0="80000000" w:csb1="00000000"/>
+  </w:font>
+  <w:font w:name="Cambria">
+    <w:panose1 w:val="02040503050406030204"/>
+    <w:charset w:val="00"/>
+    <w:family w:val="roman"/>
+    <w:pitch w:val="variable"/>
+    <w:sig w:usb0="E00002FF" w:usb1="400004FF" w:usb2="00000000" w:usb3="00000000" w:csb0="0000019F" w:csb1="00000000"/>
+  </w:font>
   <w:font w:name="Calibri">
     <w:panose1 w:val="020F0502020204030204"/>
     <w:charset w:val="00"/>
     <w:family w:val="swiss"/>
     <w:pitch w:val="variable"/>
-    <w:sig w:usb0="A00002EF" w:usb1="4000207B" w:usb2="00000000" w:usb3="00000000" w:csb0="0000009F" w:csb1="00000000"/>
+    <w:sig w:usb0="E0002AFF" w:usb1="C000247B" w:usb2="00000009" w:usb3="00000000" w:csb0="000001FF" w:csb1="00000000"/>
   </w:font>
   <w:font w:name="Consolas">
     <w:panose1 w:val="020B0609020204030204"/>
@@ -4350,6 +4676,8 @@
   <w:rsids>
     <w:rsidRoot w:val="009B0D69"/>
     <w:rsid w:val="009B0D69"/>
+    <w:rsid w:val="00E66A03"/>
+    <w:rsid w:val="00F6730E"/>
     <w:rsid w:val="00FF7B1E"/>
   </w:rsids>
   <m:mathPr>
@@ -5154,7 +5482,7 @@
 </file>
 
 <file path=customXml/itemProps2.xml><?xml version="1.0" encoding="utf-8"?>
-<ds:datastoreItem xmlns:ds="http://schemas.openxmlformats.org/officeDocument/2006/customXml" ds:itemID="{BEF9A2E1-8514-504C-B38A-0DEA8069163A}">
+<ds:datastoreItem xmlns:ds="http://schemas.openxmlformats.org/officeDocument/2006/customXml" ds:itemID="{9C7929DA-6CE2-DF40-A859-5D05114D9AC3}">
   <ds:schemaRefs>
     <ds:schemaRef ds:uri="http://schemas.openxmlformats.org/officeDocument/2006/bibliography"/>
   </ds:schemaRefs>

</xml_diff>